<commit_message>
fix: erreur dans un template de courrier
</commit_message>
<xml_diff>
--- a/data/templates/Acceptation_M_Tmpl.docx
+++ b/data/templates/Acceptation_M_Tmpl.docx
@@ -225,14 +225,25 @@
         </w:rPr>
       </w:pPr>
       <w:bookmarkStart w:id="0" w:name="_Hlk105610406"/>
-      <w:r>
-        <w:rPr>
-          <w:rFonts w:asciiTheme="minorHAnsi" w:hAnsiTheme="minorHAnsi" w:cstheme="minorHAnsi"/>
-          <w:b/>
-          <w:sz w:val="24"/>
-          <w:szCs w:val="24"/>
-        </w:rPr>
-        <w:t xml:space="preserve">du </w:t>
+      <w:proofErr w:type="gramStart"/>
+      <w:r>
+        <w:rPr>
+          <w:rFonts w:asciiTheme="minorHAnsi" w:hAnsiTheme="minorHAnsi" w:cstheme="minorHAnsi"/>
+          <w:b/>
+          <w:sz w:val="24"/>
+          <w:szCs w:val="24"/>
+        </w:rPr>
+        <w:t>du</w:t>
+      </w:r>
+      <w:proofErr w:type="gramEnd"/>
+      <w:r>
+        <w:rPr>
+          <w:rFonts w:asciiTheme="minorHAnsi" w:hAnsiTheme="minorHAnsi" w:cstheme="minorHAnsi"/>
+          <w:b/>
+          <w:sz w:val="24"/>
+          <w:szCs w:val="24"/>
+        </w:rPr>
+        <w:t xml:space="preserve"> </w:t>
       </w:r>
       <w:bookmarkEnd w:id="0"/>
       <w:r>
@@ -450,7 +461,7 @@
                 <w:sz w:val="24"/>
                 <w:szCs w:val="24"/>
               </w:rPr>
-              <w:t>15/06/2023</w:t>
+              <w:t>28/06/2023</w:t>
             </w:r>
             <w:r>
               <w:rPr>
@@ -1822,11 +1833,19 @@
                 <w:rFonts w:ascii="Calibri" w:hAnsi="Calibri" w:cs="Calibri"/>
               </w:rPr>
             </w:pPr>
+            <w:proofErr w:type="gramStart"/>
             <w:r>
               <w:rPr>
                 <w:rFonts w:ascii="Calibri" w:hAnsi="Calibri" w:cs="Calibri"/>
               </w:rPr>
-              <w:t>tél : 06.08.99.67.54 / 02.32.62.19.87</w:t>
+              <w:t>tél</w:t>
+            </w:r>
+            <w:proofErr w:type="gramEnd"/>
+            <w:r>
+              <w:rPr>
+                <w:rFonts w:ascii="Calibri" w:hAnsi="Calibri" w:cs="Calibri"/>
+              </w:rPr>
+              <w:t> : 06.08.99.67.54 / 02.32.62.19.87</w:t>
             </w:r>
           </w:p>
           <w:p>
@@ -2242,6 +2261,7 @@
           <w:szCs w:val="28"/>
         </w:rPr>
       </w:pPr>
+      <w:proofErr w:type="gramStart"/>
       <w:r>
         <w:rPr>
           <w:rFonts w:asciiTheme="minorHAnsi" w:hAnsiTheme="minorHAnsi" w:cstheme="minorHAnsi"/>
@@ -2250,8 +2270,9 @@
           <w:sz w:val="28"/>
           <w:szCs w:val="28"/>
         </w:rPr>
-        <w:t xml:space="preserve">du </w:t>
-      </w:r>
+        <w:t>du</w:t>
+      </w:r>
+      <w:proofErr w:type="gramEnd"/>
       <w:r>
         <w:rPr>
           <w:rFonts w:asciiTheme="minorHAnsi" w:hAnsiTheme="minorHAnsi" w:cstheme="minorHAnsi"/>
@@ -2260,7 +2281,37 @@
           <w:sz w:val="28"/>
           <w:szCs w:val="28"/>
         </w:rPr>
-        <w:t>mercredi 16 août au mardi 24 août 2023</w:t>
+        <w:t xml:space="preserve"> </w:t>
+      </w:r>
+      <w:r>
+        <w:rPr>
+          <w:rFonts w:asciiTheme="minorHAnsi" w:hAnsiTheme="minorHAnsi" w:cstheme="minorHAnsi"/>
+          <w:b/>
+          <w:bCs/>
+          <w:sz w:val="28"/>
+          <w:szCs w:val="28"/>
+        </w:rPr>
+        <w:t>mercredi 16 août au mardi 2</w:t>
+      </w:r>
+      <w:r>
+        <w:rPr>
+          <w:rFonts w:asciiTheme="minorHAnsi" w:hAnsiTheme="minorHAnsi" w:cstheme="minorHAnsi"/>
+          <w:b/>
+          <w:bCs/>
+          <w:sz w:val="28"/>
+          <w:szCs w:val="28"/>
+        </w:rPr>
+        <w:t>2</w:t>
+      </w:r>
+      <w:r>
+        <w:rPr>
+          <w:rFonts w:asciiTheme="minorHAnsi" w:hAnsiTheme="minorHAnsi" w:cstheme="minorHAnsi"/>
+          <w:b/>
+          <w:bCs/>
+          <w:sz w:val="28"/>
+          <w:szCs w:val="28"/>
+        </w:rPr>
+        <w:t xml:space="preserve"> août 2023</w:t>
       </w:r>
     </w:p>
     <w:p>
@@ -2952,7 +3003,23 @@
           <w:rFonts w:asciiTheme="minorHAnsi" w:hAnsiTheme="minorHAnsi" w:cstheme="minorHAnsi"/>
           <w:sz w:val="22"/>
         </w:rPr>
-        <w:t xml:space="preserve">si un lève personne est </w:t>
+        <w:t xml:space="preserve">si </w:t>
+      </w:r>
+      <w:proofErr w:type="gramStart"/>
+      <w:r>
+        <w:rPr>
+          <w:rFonts w:asciiTheme="minorHAnsi" w:hAnsiTheme="minorHAnsi" w:cstheme="minorHAnsi"/>
+          <w:sz w:val="22"/>
+        </w:rPr>
+        <w:t>un lève</w:t>
+      </w:r>
+      <w:proofErr w:type="gramEnd"/>
+      <w:r>
+        <w:rPr>
+          <w:rFonts w:asciiTheme="minorHAnsi" w:hAnsiTheme="minorHAnsi" w:cstheme="minorHAnsi"/>
+          <w:sz w:val="22"/>
+        </w:rPr>
+        <w:t xml:space="preserve"> personne est </w:t>
       </w:r>
       <w:r>
         <w:rPr>
@@ -3669,11 +3736,19 @@
                 <w:rFonts w:ascii="Calibri" w:hAnsi="Calibri" w:cs="Calibri"/>
               </w:rPr>
             </w:pPr>
+            <w:proofErr w:type="gramStart"/>
             <w:r>
               <w:rPr>
                 <w:rFonts w:ascii="Calibri" w:hAnsi="Calibri" w:cs="Calibri"/>
               </w:rPr>
-              <w:t>tél : 06.08.99.67.54 / 02.32.62.19.87</w:t>
+              <w:t>tél</w:t>
+            </w:r>
+            <w:proofErr w:type="gramEnd"/>
+            <w:r>
+              <w:rPr>
+                <w:rFonts w:ascii="Calibri" w:hAnsi="Calibri" w:cs="Calibri"/>
+              </w:rPr>
+              <w:t> : 06.08.99.67.54 / 02.32.62.19.87</w:t>
             </w:r>
           </w:p>
           <w:p>
@@ -4062,6 +4137,7 @@
           <w:szCs w:val="28"/>
         </w:rPr>
       </w:pPr>
+      <w:proofErr w:type="gramStart"/>
       <w:r>
         <w:rPr>
           <w:rFonts w:asciiTheme="minorHAnsi" w:hAnsiTheme="minorHAnsi" w:cstheme="minorHAnsi"/>
@@ -4070,8 +4146,9 @@
           <w:sz w:val="28"/>
           <w:szCs w:val="28"/>
         </w:rPr>
-        <w:t xml:space="preserve">du </w:t>
-      </w:r>
+        <w:t>du</w:t>
+      </w:r>
+      <w:proofErr w:type="gramEnd"/>
       <w:r>
         <w:rPr>
           <w:rFonts w:asciiTheme="minorHAnsi" w:hAnsiTheme="minorHAnsi" w:cstheme="minorHAnsi"/>
@@ -4080,7 +4157,37 @@
           <w:sz w:val="28"/>
           <w:szCs w:val="28"/>
         </w:rPr>
-        <w:t>mercredi 16 août au mardi 24 août 2023</w:t>
+        <w:t xml:space="preserve"> </w:t>
+      </w:r>
+      <w:r>
+        <w:rPr>
+          <w:rFonts w:asciiTheme="minorHAnsi" w:hAnsiTheme="minorHAnsi" w:cstheme="minorHAnsi"/>
+          <w:b/>
+          <w:bCs/>
+          <w:sz w:val="28"/>
+          <w:szCs w:val="28"/>
+        </w:rPr>
+        <w:t>mercredi 16 août au mardi 2</w:t>
+      </w:r>
+      <w:r>
+        <w:rPr>
+          <w:rFonts w:asciiTheme="minorHAnsi" w:hAnsiTheme="minorHAnsi" w:cstheme="minorHAnsi"/>
+          <w:b/>
+          <w:bCs/>
+          <w:sz w:val="28"/>
+          <w:szCs w:val="28"/>
+        </w:rPr>
+        <w:t>2</w:t>
+      </w:r>
+      <w:r>
+        <w:rPr>
+          <w:rFonts w:asciiTheme="minorHAnsi" w:hAnsiTheme="minorHAnsi" w:cstheme="minorHAnsi"/>
+          <w:b/>
+          <w:bCs/>
+          <w:sz w:val="28"/>
+          <w:szCs w:val="28"/>
+        </w:rPr>
+        <w:t xml:space="preserve"> août 2023</w:t>
       </w:r>
     </w:p>
     <w:p>
@@ -4763,7 +4870,23 @@
           <w:rFonts w:asciiTheme="minorHAnsi" w:hAnsiTheme="minorHAnsi" w:cstheme="minorHAnsi"/>
           <w:sz w:val="22"/>
         </w:rPr>
-        <w:t>si un lève personne est nécessaire pour vous transférer du lit au fauteuil.</w:t>
+        <w:t xml:space="preserve">si </w:t>
+      </w:r>
+      <w:proofErr w:type="gramStart"/>
+      <w:r>
+        <w:rPr>
+          <w:rFonts w:asciiTheme="minorHAnsi" w:hAnsiTheme="minorHAnsi" w:cstheme="minorHAnsi"/>
+          <w:sz w:val="22"/>
+        </w:rPr>
+        <w:t>un lève</w:t>
+      </w:r>
+      <w:proofErr w:type="gramEnd"/>
+      <w:r>
+        <w:rPr>
+          <w:rFonts w:asciiTheme="minorHAnsi" w:hAnsiTheme="minorHAnsi" w:cstheme="minorHAnsi"/>
+          <w:sz w:val="22"/>
+        </w:rPr>
+        <w:t xml:space="preserve"> personne est nécessaire pour vous transférer du lit au fauteuil.</w:t>
       </w:r>
     </w:p>
     <w:p>

</xml_diff>